<commit_message>
Edited Gantt and Document as per new Problem Statement
</commit_message>
<xml_diff>
--- a/BC_TEAM_6 Documentation.docx
+++ b/BC_TEAM_6 Documentation.docx
@@ -1451,16 +1451,7 @@
               <w:sz w:val="18"/>
               <w:szCs w:val="18"/>
             </w:rPr>
-            <w:t>Assumpt</w:t>
-          </w:r>
-          <w:r>
-            <w:rPr>
-              <w:rFonts w:ascii="Tahoma" w:eastAsia="Tahoma" w:hAnsi="Tahoma" w:cs="Tahoma"/>
-              <w:smallCaps/>
-              <w:sz w:val="18"/>
-              <w:szCs w:val="18"/>
-            </w:rPr>
-            <w:t>ions</w:t>
+            <w:t>Assumptions</w:t>
           </w:r>
           <w:r>
             <w:rPr>
@@ -1734,10 +1725,49 @@
         <w:jc w:val="both"/>
       </w:pPr>
       <w:r>
-        <w:t>The scope of the project is to build a Banking Application usi</w:t>
+        <w:t>The scope of the project is to build a B</w:t>
       </w:r>
       <w:r>
-        <w:t xml:space="preserve">ng Blockchain Technology with functionalities including depositing, withdrawing, transferring Ether among accounts and payment of interest to the users. </w:t>
+        <w:t>uyer-Seller Market Application for Books</w:t>
+      </w:r>
+      <w:r>
+        <w:t xml:space="preserve"> using Blockchain Technology with functionalities including </w:t>
+      </w:r>
+      <w:r>
+        <w:t>brows</w:t>
+      </w:r>
+      <w:r>
+        <w:t>ing</w:t>
+      </w:r>
+      <w:r>
+        <w:t>, buying</w:t>
+      </w:r>
+      <w:r>
+        <w:t>,</w:t>
+      </w:r>
+      <w:r>
+        <w:t xml:space="preserve"> selling</w:t>
+      </w:r>
+      <w:r>
+        <w:t xml:space="preserve">, </w:t>
+      </w:r>
+      <w:r>
+        <w:t>reselling</w:t>
+      </w:r>
+      <w:r>
+        <w:t xml:space="preserve"> </w:t>
+      </w:r>
+      <w:r>
+        <w:t>books</w:t>
+      </w:r>
+      <w:r>
+        <w:t xml:space="preserve"> among account</w:t>
+      </w:r>
+      <w:r>
+        <w:t xml:space="preserve"> holders.</w:t>
+      </w:r>
+      <w:r>
+        <w:t xml:space="preserve"> </w:t>
       </w:r>
     </w:p>
     <w:p>
@@ -2427,14 +2457,7 @@
                 <w:sz w:val="20"/>
                 <w:szCs w:val="20"/>
               </w:rPr>
-              <w:t>Developing the application by writing efficient code following the designs defined in the planning ph</w:t>
-            </w:r>
-            <w:r>
-              <w:rPr>
-                <w:sz w:val="20"/>
-                <w:szCs w:val="20"/>
-              </w:rPr>
-              <w:t>ase.</w:t>
+              <w:t>Developing the application by writing efficient code following the designs defined in the planning phase.</w:t>
             </w:r>
           </w:p>
         </w:tc>
@@ -4212,14 +4235,7 @@
                 <w:sz w:val="20"/>
                 <w:szCs w:val="20"/>
               </w:rPr>
-              <w:t>Close al</w:t>
-            </w:r>
-            <w:r>
-              <w:rPr>
-                <w:sz w:val="20"/>
-                <w:szCs w:val="20"/>
-              </w:rPr>
-              <w:t>l issues if any open</w:t>
+              <w:t>Close all issues if any open</w:t>
             </w:r>
           </w:p>
           <w:p>
@@ -4546,7 +4562,16 @@
                 <w:sz w:val="20"/>
                 <w:szCs w:val="20"/>
               </w:rPr>
-              <w:t xml:space="preserve">2 </w:t>
+              <w:t>4</w:t>
+            </w:r>
+            <w:r>
+              <w:rPr>
+                <w:i/>
+                <w:color w:val="808080"/>
+                <w:sz w:val="20"/>
+                <w:szCs w:val="20"/>
+              </w:rPr>
+              <w:t xml:space="preserve"> </w:t>
             </w:r>
             <w:proofErr w:type="spellStart"/>
             <w:r>
@@ -4960,10 +4985,10 @@
           <w:u w:val="single"/>
         </w:rPr>
         <w:drawing>
-          <wp:inline distT="0" distB="0" distL="0" distR="0" wp14:anchorId="12F48D9A" wp14:editId="4A387D92">
-            <wp:extent cx="6270912" cy="3539837"/>
+          <wp:inline distT="0" distB="0" distL="0" distR="0" wp14:anchorId="694E6433" wp14:editId="76593827">
+            <wp:extent cx="6256020" cy="3672840"/>
             <wp:effectExtent l="0" t="0" r="0" b="3810"/>
-            <wp:docPr id="2" name="Picture 2"/>
+            <wp:docPr id="1" name="Picture 1"/>
             <wp:cNvGraphicFramePr>
               <a:graphicFrameLocks xmlns:a="http://schemas.openxmlformats.org/drawingml/2006/main" noChangeAspect="1"/>
             </wp:cNvGraphicFramePr>
@@ -4971,7 +4996,7 @@
               <a:graphicData uri="http://schemas.openxmlformats.org/drawingml/2006/picture">
                 <pic:pic xmlns:pic="http://schemas.openxmlformats.org/drawingml/2006/picture">
                   <pic:nvPicPr>
-                    <pic:cNvPr id="2" name="Picture 2"/>
+                    <pic:cNvPr id="1" name="Picture 1"/>
                     <pic:cNvPicPr/>
                   </pic:nvPicPr>
                   <pic:blipFill>
@@ -4989,7 +5014,7 @@
                   <pic:spPr>
                     <a:xfrm>
                       <a:off x="0" y="0"/>
-                      <a:ext cx="6472365" cy="3653554"/>
+                      <a:ext cx="6256020" cy="3672840"/>
                     </a:xfrm>
                     <a:prstGeom prst="rect">
                       <a:avLst/>

</xml_diff>

<commit_message>
Final Document for Project Plan
</commit_message>
<xml_diff>
--- a/BC_TEAM_6 Documentation.docx
+++ b/BC_TEAM_6 Documentation.docx
@@ -5030,14 +5030,129 @@
     <w:p>
       <w:pPr>
         <w:spacing w:line="240" w:lineRule="auto"/>
+      </w:pPr>
+    </w:p>
+    <w:p>
+      <w:pPr>
+        <w:spacing w:line="240" w:lineRule="auto"/>
+        <w:rPr>
+          <w:b/>
+        </w:rPr>
+      </w:pPr>
+      <w:r>
+        <w:rPr>
+          <w:b/>
+        </w:rPr>
+        <w:lastRenderedPageBreak/>
+        <w:t>Day 1(27/03/21): Documentation of Quick Plan, Assign Roles, Requirement Analysis.</w:t>
+      </w:r>
+    </w:p>
+    <w:p>
+      <w:pPr>
+        <w:spacing w:line="240" w:lineRule="auto"/>
+        <w:rPr>
+          <w:b/>
+        </w:rPr>
+      </w:pPr>
+      <w:r>
+        <w:rPr>
+          <w:b/>
+        </w:rPr>
+        <w:t>Day 2(28/03/21): Requirement Analysis, Develop Wireframes, Develop Solidity Files.</w:t>
+      </w:r>
+    </w:p>
+    <w:p>
+      <w:pPr>
+        <w:spacing w:line="240" w:lineRule="auto"/>
+        <w:rPr>
+          <w:b/>
+        </w:rPr>
+      </w:pPr>
+      <w:r>
+        <w:rPr>
+          <w:b/>
+        </w:rPr>
+        <w:t>Day 3(29/03/21): Develop Solidity Files, Develop User Interface.</w:t>
+      </w:r>
+    </w:p>
+    <w:p>
+      <w:pPr>
+        <w:spacing w:line="240" w:lineRule="auto"/>
+        <w:rPr>
+          <w:b/>
+        </w:rPr>
+      </w:pPr>
+      <w:r>
+        <w:rPr>
+          <w:b/>
+        </w:rPr>
+        <w:t>Day 4(30/03/21): Integration of Frontend and Backend.</w:t>
+      </w:r>
+    </w:p>
+    <w:p>
+      <w:pPr>
+        <w:spacing w:line="240" w:lineRule="auto"/>
+        <w:rPr>
+          <w:b/>
+        </w:rPr>
+      </w:pPr>
+      <w:r>
+        <w:rPr>
+          <w:b/>
+        </w:rPr>
+        <w:t>Day 6(31/03/21): Integration of Frontend and Backend</w:t>
+      </w:r>
+    </w:p>
+    <w:p>
+      <w:pPr>
+        <w:spacing w:line="240" w:lineRule="auto"/>
+        <w:rPr>
+          <w:b/>
+        </w:rPr>
+      </w:pPr>
+      <w:r>
+        <w:rPr>
+          <w:b/>
+        </w:rPr>
+        <w:t>Day 7(01/04/21): End of Development, Testing.</w:t>
+      </w:r>
+    </w:p>
+    <w:p>
+      <w:pPr>
+        <w:spacing w:line="240" w:lineRule="auto"/>
+        <w:rPr>
+          <w:b/>
+        </w:rPr>
+      </w:pPr>
+      <w:r>
+        <w:rPr>
+          <w:b/>
+        </w:rPr>
+        <w:t>Day 8(02/02/21): Testing and Debugging.</w:t>
+      </w:r>
+    </w:p>
+    <w:p>
+      <w:pPr>
+        <w:spacing w:line="240" w:lineRule="auto"/>
+        <w:rPr>
+          <w:b/>
+        </w:rPr>
+      </w:pPr>
+      <w:r>
+        <w:rPr>
+          <w:b/>
+        </w:rPr>
+        <w:t>Day 9(03/02/21): Submission of the Project.</w:t>
+      </w:r>
+    </w:p>
+    <w:p>
+      <w:pPr>
+        <w:spacing w:line="240" w:lineRule="auto"/>
         <w:rPr>
           <w:b/>
           <w:u w:val="single"/>
         </w:rPr>
       </w:pPr>
-      <w:r>
-        <w:br w:type="page"/>
-      </w:r>
     </w:p>
     <w:p>
       <w:pPr>
@@ -5067,7 +5182,6 @@
           <w:sz w:val="24"/>
           <w:szCs w:val="24"/>
         </w:rPr>
-        <w:lastRenderedPageBreak/>
         <w:t>Project Team</w:t>
       </w:r>
     </w:p>

</xml_diff>